<commit_message>
Update Practica 01 - Control de versiones (1).docx
</commit_message>
<xml_diff>
--- a/Practica 01 - Control de versiones (1).docx
+++ b/Practica 01 - Control de versiones (1).docx
@@ -14,7 +14,25 @@
           <w:b/>
           <w:sz w:val="24"/>
         </w:rPr>
-        <w:t xml:space="preserve">C.F.G.S DAM Y DAW .ENTORNOS DE DESARROLLO </w:t>
+        <w:t>C.F.</w:t>
+      </w:r>
+      <w:proofErr w:type="gramStart"/>
+      <w:r>
+        <w:rPr>
+          <w:rFonts w:ascii="Century Gothic" w:eastAsia="Century Gothic" w:hAnsi="Century Gothic" w:cs="Century Gothic"/>
+          <w:b/>
+          <w:sz w:val="24"/>
+        </w:rPr>
+        <w:t>G.S</w:t>
+      </w:r>
+      <w:proofErr w:type="gramEnd"/>
+      <w:r>
+        <w:rPr>
+          <w:rFonts w:ascii="Century Gothic" w:eastAsia="Century Gothic" w:hAnsi="Century Gothic" w:cs="Century Gothic"/>
+          <w:b/>
+          <w:sz w:val="24"/>
+        </w:rPr>
+        <w:t xml:space="preserve"> DAM Y DAW .ENTORNOS DE DESARROLLO </w:t>
       </w:r>
     </w:p>
     <w:p>
@@ -327,7 +345,39 @@
           <w:rFonts w:ascii="Century Gothic" w:eastAsia="Century Gothic" w:hAnsi="Century Gothic" w:cs="Century Gothic"/>
           <w:sz w:val="24"/>
         </w:rPr>
-        <w:t xml:space="preserve">Debes entregar la práctica en formato pdf. El trabajo preferiblemente se hará en parejas pero podrá hacerse individualmente.  </w:t>
+        <w:t xml:space="preserve">Debes entregar la práctica en formato </w:t>
+      </w:r>
+      <w:proofErr w:type="spellStart"/>
+      <w:r>
+        <w:rPr>
+          <w:rFonts w:ascii="Century Gothic" w:eastAsia="Century Gothic" w:hAnsi="Century Gothic" w:cs="Century Gothic"/>
+          <w:sz w:val="24"/>
+        </w:rPr>
+        <w:t>pdf</w:t>
+      </w:r>
+      <w:proofErr w:type="spellEnd"/>
+      <w:r>
+        <w:rPr>
+          <w:rFonts w:ascii="Century Gothic" w:eastAsia="Century Gothic" w:hAnsi="Century Gothic" w:cs="Century Gothic"/>
+          <w:sz w:val="24"/>
+        </w:rPr>
+        <w:t xml:space="preserve">. El trabajo preferiblemente se hará en </w:t>
+      </w:r>
+      <w:proofErr w:type="gramStart"/>
+      <w:r>
+        <w:rPr>
+          <w:rFonts w:ascii="Century Gothic" w:eastAsia="Century Gothic" w:hAnsi="Century Gothic" w:cs="Century Gothic"/>
+          <w:sz w:val="24"/>
+        </w:rPr>
+        <w:t>parejas</w:t>
+      </w:r>
+      <w:proofErr w:type="gramEnd"/>
+      <w:r>
+        <w:rPr>
+          <w:rFonts w:ascii="Century Gothic" w:eastAsia="Century Gothic" w:hAnsi="Century Gothic" w:cs="Century Gothic"/>
+          <w:sz w:val="24"/>
+        </w:rPr>
+        <w:t xml:space="preserve"> pero podrá hacerse individualmente.  </w:t>
       </w:r>
     </w:p>
     <w:p>
@@ -585,7 +635,39 @@
           <w:rFonts w:ascii="Century Gothic" w:eastAsia="Century Gothic" w:hAnsi="Century Gothic" w:cs="Century Gothic"/>
           <w:sz w:val="24"/>
         </w:rPr>
-        <w:t xml:space="preserve">¿Qué es git y Github? </w:t>
+        <w:t xml:space="preserve">¿Qué es </w:t>
+      </w:r>
+      <w:proofErr w:type="spellStart"/>
+      <w:r>
+        <w:rPr>
+          <w:rFonts w:ascii="Century Gothic" w:eastAsia="Century Gothic" w:hAnsi="Century Gothic" w:cs="Century Gothic"/>
+          <w:sz w:val="24"/>
+        </w:rPr>
+        <w:t>git</w:t>
+      </w:r>
+      <w:proofErr w:type="spellEnd"/>
+      <w:r>
+        <w:rPr>
+          <w:rFonts w:ascii="Century Gothic" w:eastAsia="Century Gothic" w:hAnsi="Century Gothic" w:cs="Century Gothic"/>
+          <w:sz w:val="24"/>
+        </w:rPr>
+        <w:t xml:space="preserve"> y </w:t>
+      </w:r>
+      <w:proofErr w:type="spellStart"/>
+      <w:r>
+        <w:rPr>
+          <w:rFonts w:ascii="Century Gothic" w:eastAsia="Century Gothic" w:hAnsi="Century Gothic" w:cs="Century Gothic"/>
+          <w:sz w:val="24"/>
+        </w:rPr>
+        <w:t>Github</w:t>
+      </w:r>
+      <w:proofErr w:type="spellEnd"/>
+      <w:r>
+        <w:rPr>
+          <w:rFonts w:ascii="Century Gothic" w:eastAsia="Century Gothic" w:hAnsi="Century Gothic" w:cs="Century Gothic"/>
+          <w:sz w:val="24"/>
+        </w:rPr>
+        <w:t xml:space="preserve">? </w:t>
       </w:r>
     </w:p>
     <w:p>
@@ -654,7 +736,23 @@
           <w:rFonts w:ascii="Century Gothic" w:eastAsia="Century Gothic" w:hAnsi="Century Gothic" w:cs="Century Gothic"/>
           <w:sz w:val="24"/>
         </w:rPr>
-        <w:t xml:space="preserve">Define los siguientes conceptos en el SCV (Sistema de control de versiones) git: </w:t>
+        <w:t xml:space="preserve">Define los siguientes conceptos en el SCV (Sistema de control de versiones) </w:t>
+      </w:r>
+      <w:proofErr w:type="spellStart"/>
+      <w:r>
+        <w:rPr>
+          <w:rFonts w:ascii="Century Gothic" w:eastAsia="Century Gothic" w:hAnsi="Century Gothic" w:cs="Century Gothic"/>
+          <w:sz w:val="24"/>
+        </w:rPr>
+        <w:t>git</w:t>
+      </w:r>
+      <w:proofErr w:type="spellEnd"/>
+      <w:r>
+        <w:rPr>
+          <w:rFonts w:ascii="Century Gothic" w:eastAsia="Century Gothic" w:hAnsi="Century Gothic" w:cs="Century Gothic"/>
+          <w:sz w:val="24"/>
+        </w:rPr>
+        <w:t xml:space="preserve">: </w:t>
       </w:r>
       <w:r>
         <w:rPr>
@@ -709,7 +807,35 @@
           <w:color w:val="FF0000"/>
           <w:sz w:val="24"/>
         </w:rPr>
-        <w:t xml:space="preserve">Que incluye el fichero .git </w:t>
+        <w:t xml:space="preserve">Que incluye el </w:t>
+      </w:r>
+      <w:proofErr w:type="gramStart"/>
+      <w:r>
+        <w:rPr>
+          <w:rFonts w:ascii="Century Gothic" w:eastAsia="Century Gothic" w:hAnsi="Century Gothic" w:cs="Century Gothic"/>
+          <w:color w:val="FF0000"/>
+          <w:sz w:val="24"/>
+        </w:rPr>
+        <w:t>fichero .</w:t>
+      </w:r>
+      <w:proofErr w:type="spellStart"/>
+      <w:r>
+        <w:rPr>
+          <w:rFonts w:ascii="Century Gothic" w:eastAsia="Century Gothic" w:hAnsi="Century Gothic" w:cs="Century Gothic"/>
+          <w:color w:val="FF0000"/>
+          <w:sz w:val="24"/>
+        </w:rPr>
+        <w:t>git</w:t>
+      </w:r>
+      <w:proofErr w:type="spellEnd"/>
+      <w:proofErr w:type="gramEnd"/>
+      <w:r>
+        <w:rPr>
+          <w:rFonts w:ascii="Century Gothic" w:eastAsia="Century Gothic" w:hAnsi="Century Gothic" w:cs="Century Gothic"/>
+          <w:color w:val="FF0000"/>
+          <w:sz w:val="24"/>
+        </w:rPr>
+        <w:t xml:space="preserve"> </w:t>
       </w:r>
       <w:r>
         <w:rPr>
@@ -757,7 +883,25 @@
           <w:color w:val="FF0000"/>
           <w:sz w:val="24"/>
         </w:rPr>
-        <w:t xml:space="preserve">Comando Add. </w:t>
+        <w:t xml:space="preserve">Comando </w:t>
+      </w:r>
+      <w:proofErr w:type="spellStart"/>
+      <w:r>
+        <w:rPr>
+          <w:rFonts w:ascii="Century Gothic" w:eastAsia="Century Gothic" w:hAnsi="Century Gothic" w:cs="Century Gothic"/>
+          <w:color w:val="FF0000"/>
+          <w:sz w:val="24"/>
+        </w:rPr>
+        <w:t>Add</w:t>
+      </w:r>
+      <w:proofErr w:type="spellEnd"/>
+      <w:r>
+        <w:rPr>
+          <w:rFonts w:ascii="Century Gothic" w:eastAsia="Century Gothic" w:hAnsi="Century Gothic" w:cs="Century Gothic"/>
+          <w:color w:val="FF0000"/>
+          <w:sz w:val="24"/>
+        </w:rPr>
+        <w:t xml:space="preserve">. </w:t>
       </w:r>
       <w:r>
         <w:rPr>
@@ -781,7 +925,25 @@
           <w:color w:val="FF0000"/>
           <w:sz w:val="24"/>
         </w:rPr>
-        <w:t xml:space="preserve">Comando Commit </w:t>
+        <w:t xml:space="preserve">Comando </w:t>
+      </w:r>
+      <w:proofErr w:type="spellStart"/>
+      <w:r>
+        <w:rPr>
+          <w:rFonts w:ascii="Century Gothic" w:eastAsia="Century Gothic" w:hAnsi="Century Gothic" w:cs="Century Gothic"/>
+          <w:color w:val="FF0000"/>
+          <w:sz w:val="24"/>
+        </w:rPr>
+        <w:t>Commit</w:t>
+      </w:r>
+      <w:proofErr w:type="spellEnd"/>
+      <w:r>
+        <w:rPr>
+          <w:rFonts w:ascii="Century Gothic" w:eastAsia="Century Gothic" w:hAnsi="Century Gothic" w:cs="Century Gothic"/>
+          <w:color w:val="FF0000"/>
+          <w:sz w:val="24"/>
+        </w:rPr>
+        <w:t xml:space="preserve"> </w:t>
       </w:r>
       <w:r>
         <w:rPr>
@@ -805,7 +967,25 @@
           <w:color w:val="FF0000"/>
           <w:sz w:val="24"/>
         </w:rPr>
-        <w:t xml:space="preserve">Comando Pull. </w:t>
+        <w:t xml:space="preserve">Comando </w:t>
+      </w:r>
+      <w:proofErr w:type="spellStart"/>
+      <w:r>
+        <w:rPr>
+          <w:rFonts w:ascii="Century Gothic" w:eastAsia="Century Gothic" w:hAnsi="Century Gothic" w:cs="Century Gothic"/>
+          <w:color w:val="FF0000"/>
+          <w:sz w:val="24"/>
+        </w:rPr>
+        <w:t>Pull</w:t>
+      </w:r>
+      <w:proofErr w:type="spellEnd"/>
+      <w:r>
+        <w:rPr>
+          <w:rFonts w:ascii="Century Gothic" w:eastAsia="Century Gothic" w:hAnsi="Century Gothic" w:cs="Century Gothic"/>
+          <w:color w:val="FF0000"/>
+          <w:sz w:val="24"/>
+        </w:rPr>
+        <w:t xml:space="preserve">. </w:t>
       </w:r>
     </w:p>
     <w:p>
@@ -824,7 +1004,25 @@
           <w:color w:val="FF0000"/>
           <w:sz w:val="24"/>
         </w:rPr>
-        <w:t xml:space="preserve">Comando Push </w:t>
+        <w:t xml:space="preserve">Comando </w:t>
+      </w:r>
+      <w:proofErr w:type="spellStart"/>
+      <w:r>
+        <w:rPr>
+          <w:rFonts w:ascii="Century Gothic" w:eastAsia="Century Gothic" w:hAnsi="Century Gothic" w:cs="Century Gothic"/>
+          <w:color w:val="FF0000"/>
+          <w:sz w:val="24"/>
+        </w:rPr>
+        <w:t>Push</w:t>
+      </w:r>
+      <w:proofErr w:type="spellEnd"/>
+      <w:r>
+        <w:rPr>
+          <w:rFonts w:ascii="Century Gothic" w:eastAsia="Century Gothic" w:hAnsi="Century Gothic" w:cs="Century Gothic"/>
+          <w:color w:val="FF0000"/>
+          <w:sz w:val="24"/>
+        </w:rPr>
+        <w:t xml:space="preserve"> </w:t>
       </w:r>
     </w:p>
     <w:p>
@@ -858,7 +1056,25 @@
           <w:b/>
           <w:sz w:val="24"/>
         </w:rPr>
-        <w:t xml:space="preserve">C.F.G.S DAM Y DAW .ENTORNOS DE DESARROLLO </w:t>
+        <w:t>C.F.</w:t>
+      </w:r>
+      <w:proofErr w:type="gramStart"/>
+      <w:r>
+        <w:rPr>
+          <w:rFonts w:ascii="Century Gothic" w:eastAsia="Century Gothic" w:hAnsi="Century Gothic" w:cs="Century Gothic"/>
+          <w:b/>
+          <w:sz w:val="24"/>
+        </w:rPr>
+        <w:t>G.S</w:t>
+      </w:r>
+      <w:proofErr w:type="gramEnd"/>
+      <w:r>
+        <w:rPr>
+          <w:rFonts w:ascii="Century Gothic" w:eastAsia="Century Gothic" w:hAnsi="Century Gothic" w:cs="Century Gothic"/>
+          <w:b/>
+          <w:sz w:val="24"/>
+        </w:rPr>
+        <w:t xml:space="preserve"> DAM Y DAW .ENTORNOS DE DESARROLLO </w:t>
       </w:r>
     </w:p>
     <w:p>
@@ -1133,7 +1349,23 @@
           <w:rFonts w:ascii="Century Gothic" w:eastAsia="Century Gothic" w:hAnsi="Century Gothic" w:cs="Century Gothic"/>
           <w:sz w:val="24"/>
         </w:rPr>
-        <w:t xml:space="preserve">Vamos a crear una cuenta de Github donde crearemos un repositorio. (Busca en internet como crear una cuenta y crear un repositorio). </w:t>
+        <w:t xml:space="preserve">Vamos a crear una cuenta de </w:t>
+      </w:r>
+      <w:proofErr w:type="spellStart"/>
+      <w:r>
+        <w:rPr>
+          <w:rFonts w:ascii="Century Gothic" w:eastAsia="Century Gothic" w:hAnsi="Century Gothic" w:cs="Century Gothic"/>
+          <w:sz w:val="24"/>
+        </w:rPr>
+        <w:t>Github</w:t>
+      </w:r>
+      <w:proofErr w:type="spellEnd"/>
+      <w:r>
+        <w:rPr>
+          <w:rFonts w:ascii="Century Gothic" w:eastAsia="Century Gothic" w:hAnsi="Century Gothic" w:cs="Century Gothic"/>
+          <w:sz w:val="24"/>
+        </w:rPr>
+        <w:t xml:space="preserve"> donde crearemos un repositorio. (Busca en internet como crear una cuenta y crear un repositorio). </w:t>
       </w:r>
     </w:p>
     <w:p>
@@ -1170,8 +1402,18 @@
           <w:color w:val="FF0000"/>
           <w:sz w:val="24"/>
         </w:rPr>
-        <w:t>Añade un colaborador a tu proyecto. Tu compañero y tu debéis tener cuentas distintas en Github</w:t>
-      </w:r>
+        <w:t xml:space="preserve">Añade un colaborador a tu proyecto. Tu compañero y tu debéis tener cuentas distintas en </w:t>
+      </w:r>
+      <w:proofErr w:type="spellStart"/>
+      <w:r>
+        <w:rPr>
+          <w:rFonts w:ascii="Century Gothic" w:eastAsia="Century Gothic" w:hAnsi="Century Gothic" w:cs="Century Gothic"/>
+          <w:color w:val="FF0000"/>
+          <w:sz w:val="24"/>
+        </w:rPr>
+        <w:t>Github</w:t>
+      </w:r>
+      <w:proofErr w:type="spellEnd"/>
       <w:r>
         <w:rPr>
           <w:rFonts w:ascii="Century Gothic" w:eastAsia="Century Gothic" w:hAnsi="Century Gothic" w:cs="Century Gothic"/>
@@ -1195,7 +1437,39 @@
           <w:rFonts w:ascii="Century Gothic" w:eastAsia="Century Gothic" w:hAnsi="Century Gothic" w:cs="Century Gothic"/>
           <w:sz w:val="24"/>
         </w:rPr>
-        <w:t xml:space="preserve">Después de crear una cuenta en Github y un repositorio instala la aplicación github para Windows en tu ordenador.  </w:t>
+        <w:t xml:space="preserve">Después de crear una cuenta en </w:t>
+      </w:r>
+      <w:proofErr w:type="spellStart"/>
+      <w:r>
+        <w:rPr>
+          <w:rFonts w:ascii="Century Gothic" w:eastAsia="Century Gothic" w:hAnsi="Century Gothic" w:cs="Century Gothic"/>
+          <w:sz w:val="24"/>
+        </w:rPr>
+        <w:t>Github</w:t>
+      </w:r>
+      <w:proofErr w:type="spellEnd"/>
+      <w:r>
+        <w:rPr>
+          <w:rFonts w:ascii="Century Gothic" w:eastAsia="Century Gothic" w:hAnsi="Century Gothic" w:cs="Century Gothic"/>
+          <w:sz w:val="24"/>
+        </w:rPr>
+        <w:t xml:space="preserve"> y un repositorio instala la aplicación </w:t>
+      </w:r>
+      <w:proofErr w:type="spellStart"/>
+      <w:r>
+        <w:rPr>
+          <w:rFonts w:ascii="Century Gothic" w:eastAsia="Century Gothic" w:hAnsi="Century Gothic" w:cs="Century Gothic"/>
+          <w:sz w:val="24"/>
+        </w:rPr>
+        <w:t>github</w:t>
+      </w:r>
+      <w:proofErr w:type="spellEnd"/>
+      <w:r>
+        <w:rPr>
+          <w:rFonts w:ascii="Century Gothic" w:eastAsia="Century Gothic" w:hAnsi="Century Gothic" w:cs="Century Gothic"/>
+          <w:sz w:val="24"/>
+        </w:rPr>
+        <w:t xml:space="preserve"> para Windows en tu ordenador.  </w:t>
       </w:r>
     </w:p>
     <w:p>
@@ -1313,66 +1587,19 @@
         <w:ind w:left="705" w:right="59"/>
         <w:jc w:val="both"/>
       </w:pPr>
+      <w:proofErr w:type="spellStart"/>
       <w:r>
         <w:t>Commit</w:t>
       </w:r>
-    </w:p>
-    <w:p>
-      <w:pPr>
-        <w:spacing w:after="3" w:line="249" w:lineRule="auto"/>
-        <w:ind w:left="730" w:right="61" w:hanging="10"/>
-        <w:jc w:val="both"/>
-      </w:pPr>
-      <w:r>
-        <w:rPr>
-          <w:rFonts w:ascii="Century Gothic" w:eastAsia="Century Gothic" w:hAnsi="Century Gothic" w:cs="Century Gothic"/>
-          <w:sz w:val="24"/>
-        </w:rPr>
-        <w:t xml:space="preserve">(Puedes usar este proyecto para realizar cambios </w:t>
-      </w:r>
-    </w:p>
-    <w:p>
-      <w:pPr>
-        <w:spacing w:after="191" w:line="253" w:lineRule="auto"/>
-        <w:ind w:left="715" w:right="1140" w:hanging="10"/>
-      </w:pPr>
-      <w:r>
-        <w:rPr>
-          <w:rFonts w:ascii="Century Gothic" w:eastAsia="Century Gothic" w:hAnsi="Century Gothic" w:cs="Century Gothic"/>
-          <w:sz w:val="14"/>
-        </w:rPr>
-        <w:t>h t t p : / / w w w . i n i t i a l i z r . c o m / b u i l d e r ? b o o t - h e r o &amp; j q u e r y m i n &amp; h 5 b p - i e c o n d &amp; h 5 b p c h r o m e f r a m e &amp; h 5 b p - a n a l y t i c s &amp; h 5 b p - f a v i c o n &amp; h 5 b p -</w:t>
-      </w:r>
+      <w:proofErr w:type="spellEnd"/>
     </w:p>
     <w:p>
       <w:pPr>
         <w:spacing w:after="6" w:line="253" w:lineRule="auto"/>
         <w:ind w:left="715" w:right="1140" w:hanging="10"/>
-        <w:rPr>
-          <w:rFonts w:ascii="Century Gothic" w:eastAsia="Century Gothic" w:hAnsi="Century Gothic" w:cs="Century Gothic"/>
-          <w:sz w:val="24"/>
-        </w:rPr>
-      </w:pPr>
-      <w:r>
-        <w:rPr>
-          <w:rFonts w:ascii="Century Gothic" w:eastAsia="Century Gothic" w:hAnsi="Century Gothic" w:cs="Century Gothic"/>
-          <w:sz w:val="14"/>
-        </w:rPr>
-        <w:t xml:space="preserve">a p p l e t o u c h i c o n s &amp; m o d e r n i z r r e s p o n d &amp; i z r - e m p t y s c r i p t &amp; b o o t - c s s &amp; b o o t - s c r i p t s </w:t>
-      </w:r>
-      <w:r>
-        <w:rPr>
-          <w:rFonts w:ascii="Century Gothic" w:eastAsia="Century Gothic" w:hAnsi="Century Gothic" w:cs="Century Gothic"/>
-          <w:sz w:val="24"/>
-        </w:rPr>
-        <w:t xml:space="preserve">) </w:t>
-      </w:r>
-    </w:p>
-    <w:p>
-      <w:pPr>
-        <w:spacing w:after="6" w:line="253" w:lineRule="auto"/>
-        <w:ind w:left="715" w:right="1140" w:hanging="10"/>
-      </w:pPr>
+      </w:pPr>
+      <w:bookmarkStart w:id="0" w:name="_GoBack"/>
+      <w:bookmarkEnd w:id="0"/>
       <w:r>
         <w:rPr>
           <w:noProof/>
@@ -1479,8 +1706,6 @@
         </w:rPr>
         <w:t xml:space="preserve">Ambos compañeros debéis tener en vuestro ordenador una copia del proyecto en vuestro equipo local. </w:t>
       </w:r>
-      <w:bookmarkStart w:id="0" w:name="_GoBack"/>
-      <w:bookmarkEnd w:id="0"/>
     </w:p>
     <w:p>
       <w:pPr>
@@ -1498,7 +1723,25 @@
           <w:color w:val="FF0000"/>
           <w:sz w:val="24"/>
         </w:rPr>
-        <w:t xml:space="preserve">Ambos compañeros debéis modificar un archivo distinto. Ve a la aplicación de github instalada. Comprueba que ha pasado.  </w:t>
+        <w:t xml:space="preserve">Ambos compañeros debéis modificar un archivo distinto. Ve a la aplicación de </w:t>
+      </w:r>
+      <w:proofErr w:type="spellStart"/>
+      <w:r>
+        <w:rPr>
+          <w:rFonts w:ascii="Century Gothic" w:eastAsia="Century Gothic" w:hAnsi="Century Gothic" w:cs="Century Gothic"/>
+          <w:color w:val="FF0000"/>
+          <w:sz w:val="24"/>
+        </w:rPr>
+        <w:t>github</w:t>
+      </w:r>
+      <w:proofErr w:type="spellEnd"/>
+      <w:r>
+        <w:rPr>
+          <w:rFonts w:ascii="Century Gothic" w:eastAsia="Century Gothic" w:hAnsi="Century Gothic" w:cs="Century Gothic"/>
+          <w:color w:val="FF0000"/>
+          <w:sz w:val="24"/>
+        </w:rPr>
+        <w:t xml:space="preserve"> instalada. Comprueba que ha pasado.  </w:t>
       </w:r>
     </w:p>
     <w:p>
@@ -1519,6 +1762,7 @@
         </w:rPr>
         <w:t xml:space="preserve">Realiza </w:t>
       </w:r>
+      <w:proofErr w:type="spellStart"/>
       <w:r>
         <w:rPr>
           <w:rFonts w:ascii="Century Gothic" w:eastAsia="Century Gothic" w:hAnsi="Century Gothic" w:cs="Century Gothic"/>
@@ -1528,13 +1772,32 @@
         </w:rPr>
         <w:t>commit</w:t>
       </w:r>
-      <w:r>
-        <w:rPr>
-          <w:rFonts w:ascii="Century Gothic" w:eastAsia="Century Gothic" w:hAnsi="Century Gothic" w:cs="Century Gothic"/>
-          <w:color w:val="FF0000"/>
-          <w:sz w:val="24"/>
-        </w:rPr>
-        <w:t xml:space="preserve"> de ese fichero modificado para que suba al repositorio. (recuerda poner una descripción antes de hacerle commit) </w:t>
+      <w:proofErr w:type="spellEnd"/>
+      <w:r>
+        <w:rPr>
+          <w:rFonts w:ascii="Century Gothic" w:eastAsia="Century Gothic" w:hAnsi="Century Gothic" w:cs="Century Gothic"/>
+          <w:color w:val="FF0000"/>
+          <w:sz w:val="24"/>
+        </w:rPr>
+        <w:t xml:space="preserve"> de ese fichero modificado para que suba al repositorio. (recuerda poner una descripción antes de hacerle </w:t>
+      </w:r>
+      <w:proofErr w:type="spellStart"/>
+      <w:r>
+        <w:rPr>
+          <w:rFonts w:ascii="Century Gothic" w:eastAsia="Century Gothic" w:hAnsi="Century Gothic" w:cs="Century Gothic"/>
+          <w:color w:val="FF0000"/>
+          <w:sz w:val="24"/>
+        </w:rPr>
+        <w:t>commit</w:t>
+      </w:r>
+      <w:proofErr w:type="spellEnd"/>
+      <w:r>
+        <w:rPr>
+          <w:rFonts w:ascii="Century Gothic" w:eastAsia="Century Gothic" w:hAnsi="Century Gothic" w:cs="Century Gothic"/>
+          <w:color w:val="FF0000"/>
+          <w:sz w:val="24"/>
+        </w:rPr>
+        <w:t xml:space="preserve">) </w:t>
       </w:r>
     </w:p>
     <w:p>
@@ -1635,7 +1898,25 @@
           <w:color w:val="FF0000"/>
           <w:sz w:val="24"/>
         </w:rPr>
-        <w:t xml:space="preserve">Realiza un push de ese fichero para que suba al repositorio. </w:t>
+        <w:t xml:space="preserve">Realiza un </w:t>
+      </w:r>
+      <w:proofErr w:type="spellStart"/>
+      <w:r>
+        <w:rPr>
+          <w:rFonts w:ascii="Century Gothic" w:eastAsia="Century Gothic" w:hAnsi="Century Gothic" w:cs="Century Gothic"/>
+          <w:color w:val="FF0000"/>
+          <w:sz w:val="24"/>
+        </w:rPr>
+        <w:t>push</w:t>
+      </w:r>
+      <w:proofErr w:type="spellEnd"/>
+      <w:r>
+        <w:rPr>
+          <w:rFonts w:ascii="Century Gothic" w:eastAsia="Century Gothic" w:hAnsi="Century Gothic" w:cs="Century Gothic"/>
+          <w:color w:val="FF0000"/>
+          <w:sz w:val="24"/>
+        </w:rPr>
+        <w:t xml:space="preserve"> de ese fichero para que suba al repositorio. </w:t>
       </w:r>
     </w:p>
     <w:p>
@@ -1702,7 +1983,25 @@
           <w:sz w:val="24"/>
         </w:rPr>
         <w:lastRenderedPageBreak/>
-        <w:t>Descarga de nuevo todos las modificaciones que se han realizado en el proyecto. Debes haber recibido en tu repositorio local (clone del proyecto) los cambios que ha realizado tu compañero y tu compañero los tuyos</w:t>
+        <w:t xml:space="preserve">Descarga de nuevo </w:t>
+      </w:r>
+      <w:proofErr w:type="gramStart"/>
+      <w:r>
+        <w:rPr>
+          <w:rFonts w:ascii="Century Gothic" w:eastAsia="Century Gothic" w:hAnsi="Century Gothic" w:cs="Century Gothic"/>
+          <w:color w:val="FF0000"/>
+          <w:sz w:val="24"/>
+        </w:rPr>
+        <w:t>todos las modificaciones</w:t>
+      </w:r>
+      <w:proofErr w:type="gramEnd"/>
+      <w:r>
+        <w:rPr>
+          <w:rFonts w:ascii="Century Gothic" w:eastAsia="Century Gothic" w:hAnsi="Century Gothic" w:cs="Century Gothic"/>
+          <w:color w:val="FF0000"/>
+          <w:sz w:val="24"/>
+        </w:rPr>
+        <w:t xml:space="preserve"> que se han realizado en el proyecto. Debes haber recibido en tu repositorio local (clone del proyecto) los cambios que ha realizado tu compañero y tu compañero los tuyos</w:t>
       </w:r>
       <w:r>
         <w:rPr>
@@ -1775,7 +2074,43 @@
           <w:color w:val="FF0000"/>
           <w:sz w:val="24"/>
         </w:rPr>
-        <w:t xml:space="preserve">Conflictos. Prueba a modificar el mismo archivo que tu compañero en la última versión. Hazle commit y push. </w:t>
+        <w:t xml:space="preserve">Conflictos. Prueba a modificar el mismo archivo que tu compañero en la última versión. Hazle </w:t>
+      </w:r>
+      <w:proofErr w:type="spellStart"/>
+      <w:r>
+        <w:rPr>
+          <w:rFonts w:ascii="Century Gothic" w:eastAsia="Century Gothic" w:hAnsi="Century Gothic" w:cs="Century Gothic"/>
+          <w:color w:val="FF0000"/>
+          <w:sz w:val="24"/>
+        </w:rPr>
+        <w:t>commit</w:t>
+      </w:r>
+      <w:proofErr w:type="spellEnd"/>
+      <w:r>
+        <w:rPr>
+          <w:rFonts w:ascii="Century Gothic" w:eastAsia="Century Gothic" w:hAnsi="Century Gothic" w:cs="Century Gothic"/>
+          <w:color w:val="FF0000"/>
+          <w:sz w:val="24"/>
+        </w:rPr>
+        <w:t xml:space="preserve"> y </w:t>
+      </w:r>
+      <w:proofErr w:type="spellStart"/>
+      <w:r>
+        <w:rPr>
+          <w:rFonts w:ascii="Century Gothic" w:eastAsia="Century Gothic" w:hAnsi="Century Gothic" w:cs="Century Gothic"/>
+          <w:color w:val="FF0000"/>
+          <w:sz w:val="24"/>
+        </w:rPr>
+        <w:t>push</w:t>
+      </w:r>
+      <w:proofErr w:type="spellEnd"/>
+      <w:r>
+        <w:rPr>
+          <w:rFonts w:ascii="Century Gothic" w:eastAsia="Century Gothic" w:hAnsi="Century Gothic" w:cs="Century Gothic"/>
+          <w:color w:val="FF0000"/>
+          <w:sz w:val="24"/>
+        </w:rPr>
+        <w:t xml:space="preserve">. </w:t>
       </w:r>
       <w:r>
         <w:rPr>
@@ -1838,7 +2173,23 @@
           <w:color w:val="auto"/>
           <w:sz w:val="24"/>
         </w:rPr>
-        <w:t>Añadimos los cambios al ultimo archivo subido y aceptamos cambios recientes, cambios entrantes o ambos cambios y lo subimos otra vez.</w:t>
+        <w:t xml:space="preserve">Añadimos los cambios al </w:t>
+      </w:r>
+      <w:proofErr w:type="spellStart"/>
+      <w:r>
+        <w:rPr>
+          <w:color w:val="auto"/>
+          <w:sz w:val="24"/>
+        </w:rPr>
+        <w:t>ultimo</w:t>
+      </w:r>
+      <w:proofErr w:type="spellEnd"/>
+      <w:r>
+        <w:rPr>
+          <w:color w:val="auto"/>
+          <w:sz w:val="24"/>
+        </w:rPr>
+        <w:t xml:space="preserve"> archivo subido y aceptamos cambios recientes, cambios entrantes o ambos cambios y lo subimos otra vez.</w:t>
       </w:r>
     </w:p>
     <w:p>

</xml_diff>